<commit_message>
option 1 bug fixed
</commit_message>
<xml_diff>
--- a/documentation/LIDA_Case_Study.docx
+++ b/documentation/LIDA_Case_Study.docx
@@ -1,6 +1,6 @@
 
 <file path=word/document.xml><?xml version="1.0" encoding="utf-8"?>
-<w:document xmlns:wpc="http://schemas.microsoft.com/office/word/2010/wordprocessingCanvas" xmlns:cx="http://schemas.microsoft.com/office/drawing/2014/chartex" xmlns:cx1="http://schemas.microsoft.com/office/drawing/2015/9/8/chartex" xmlns:cx2="http://schemas.microsoft.com/office/drawing/2015/10/21/chartex" xmlns:cx3="http://schemas.microsoft.com/office/drawing/2016/5/9/chartex" xmlns:cx4="http://schemas.microsoft.com/office/drawing/2016/5/10/chartex" xmlns:cx5="http://schemas.microsoft.com/office/drawing/2016/5/11/chartex" xmlns:cx6="http://schemas.microsoft.com/office/drawing/2016/5/12/chartex" xmlns:cx7="http://schemas.microsoft.com/office/drawing/2016/5/13/chartex" xmlns:cx8="http://schemas.microsoft.com/office/drawing/2016/5/14/chartex" xmlns:mc="http://schemas.openxmlformats.org/markup-compatibility/2006" xmlns:aink="http://schemas.microsoft.com/office/drawing/2016/ink" xmlns:am3d="http://schemas.microsoft.com/office/drawing/2017/model3d" xmlns:o="urn:schemas-microsoft-com:office:office" xmlns:r="http://schemas.openxmlformats.org/officeDocument/2006/relationships" xmlns:m="http://schemas.openxmlformats.org/officeDocument/2006/math" xmlns:v="urn:schemas-microsoft-com:vml" xmlns:wp14="http://schemas.microsoft.com/office/word/2010/wordprocessingDrawing" xmlns:wp="http://schemas.openxmlformats.org/drawingml/2006/wordprocessingDrawing" xmlns:w10="urn:schemas-microsoft-com:office:word" xmlns:w="http://schemas.openxmlformats.org/wordprocessingml/2006/main" xmlns:w14="http://schemas.microsoft.com/office/word/2010/wordml" xmlns:w15="http://schemas.microsoft.com/office/word/2012/wordml" xmlns:w16cid="http://schemas.microsoft.com/office/word/2016/wordml/cid" xmlns:w16se="http://schemas.microsoft.com/office/word/2015/wordml/symex" xmlns:wpg="http://schemas.microsoft.com/office/word/2010/wordprocessingGroup" xmlns:wpi="http://schemas.microsoft.com/office/word/2010/wordprocessingInk" xmlns:wne="http://schemas.microsoft.com/office/word/2006/wordml" xmlns:wps="http://schemas.microsoft.com/office/word/2010/wordprocessingShape" mc:Ignorable="w14 w15 w16se w16cid wp14">
+<w:document xmlns:wpc="http://schemas.microsoft.com/office/word/2010/wordprocessingCanvas" xmlns:cx="http://schemas.microsoft.com/office/drawing/2014/chartex" xmlns:cx1="http://schemas.microsoft.com/office/drawing/2015/9/8/chartex" xmlns:mc="http://schemas.openxmlformats.org/markup-compatibility/2006" xmlns:o="urn:schemas-microsoft-com:office:office" xmlns:r="http://schemas.openxmlformats.org/officeDocument/2006/relationships" xmlns:m="http://schemas.openxmlformats.org/officeDocument/2006/math" xmlns:v="urn:schemas-microsoft-com:vml" xmlns:wp14="http://schemas.microsoft.com/office/word/2010/wordprocessingDrawing" xmlns:wp="http://schemas.openxmlformats.org/drawingml/2006/wordprocessingDrawing" xmlns:w10="urn:schemas-microsoft-com:office:word" xmlns:w="http://schemas.openxmlformats.org/wordprocessingml/2006/main" xmlns:w14="http://schemas.microsoft.com/office/word/2010/wordml" xmlns:w15="http://schemas.microsoft.com/office/word/2012/wordml" xmlns:w16se="http://schemas.microsoft.com/office/word/2015/wordml/symex" xmlns:wpg="http://schemas.microsoft.com/office/word/2010/wordprocessingGroup" xmlns:wpi="http://schemas.microsoft.com/office/word/2010/wordprocessingInk" xmlns:wne="http://schemas.microsoft.com/office/word/2006/wordml" xmlns:wps="http://schemas.microsoft.com/office/word/2010/wordprocessingShape" mc:Ignorable="w14 w15 w16se wp14">
   <w:body>
     <w:p>
       <w:pPr>
@@ -139,23 +139,13 @@
         </w:rPr>
         <w:t xml:space="preserve"> </w:t>
       </w:r>
-      <w:proofErr w:type="gramStart"/>
       <w:r>
         <w:rPr>
           <w:rFonts w:ascii="Verdana" w:hAnsi="Verdana" w:cs="CMR9"/>
           <w:sz w:val="20"/>
           <w:szCs w:val="20"/>
         </w:rPr>
-        <w:t>Therefore</w:t>
-      </w:r>
-      <w:proofErr w:type="gramEnd"/>
-      <w:r>
-        <w:rPr>
-          <w:rFonts w:ascii="Verdana" w:hAnsi="Verdana" w:cs="CMR9"/>
-          <w:sz w:val="20"/>
-          <w:szCs w:val="20"/>
-        </w:rPr>
-        <w:t xml:space="preserve"> o</w:t>
+        <w:t>Therefore o</w:t>
       </w:r>
       <w:r>
         <w:rPr>
@@ -716,6 +706,7 @@
     <w:p>
       <w:pPr>
         <w:spacing w:before="120" w:after="0" w:line="240" w:lineRule="auto"/>
+        <w:jc w:val="center"/>
         <w:rPr>
           <w:rFonts w:ascii="Verdana" w:hAnsi="Verdana"/>
           <w:i/>
@@ -733,9 +724,9 @@
           <w:lang w:eastAsia="en-GB"/>
         </w:rPr>
         <w:drawing>
-          <wp:inline distT="0" distB="0" distL="0" distR="0" wp14:anchorId="07309EC3" wp14:editId="6F474281">
-            <wp:extent cx="3195078" cy="1351087"/>
-            <wp:effectExtent l="0" t="0" r="5715" b="1905"/>
+          <wp:inline distT="0" distB="0" distL="0" distR="0" wp14:anchorId="07309EC3" wp14:editId="45B7EA66">
+            <wp:extent cx="2798859" cy="1183539"/>
+            <wp:effectExtent l="0" t="0" r="1905" b="0"/>
             <wp:docPr id="9" name="Picture 9"/>
             <wp:cNvGraphicFramePr>
               <a:graphicFrameLocks xmlns:a="http://schemas.openxmlformats.org/drawingml/2006/main" noChangeAspect="1"/>
@@ -750,7 +741,7 @@
                     </pic:cNvPicPr>
                   </pic:nvPicPr>
                   <pic:blipFill>
-                    <a:blip r:embed="rId7">
+                    <a:blip r:embed="rId7" cstate="print">
                       <a:extLst>
                         <a:ext uri="{28A0092B-C50C-407E-A947-70E740481C1C}">
                           <a14:useLocalDpi xmlns:a14="http://schemas.microsoft.com/office/drawing/2010/main" val="0"/>
@@ -765,7 +756,7 @@
                   <pic:spPr bwMode="auto">
                     <a:xfrm>
                       <a:off x="0" y="0"/>
-                      <a:ext cx="3247831" cy="1373394"/>
+                      <a:ext cx="2868265" cy="1212888"/>
                     </a:xfrm>
                     <a:prstGeom prst="rect">
                       <a:avLst/>
@@ -1416,23 +1407,7 @@
           <w:sz w:val="20"/>
           <w:szCs w:val="20"/>
         </w:rPr>
-        <w:t xml:space="preserve"> When the </w:t>
-      </w:r>
-      <w:r>
-        <w:rPr>
-          <w:rFonts w:ascii="Verdana" w:hAnsi="Verdana" w:cs="CMR10"/>
-          <w:sz w:val="20"/>
-          <w:szCs w:val="20"/>
-        </w:rPr>
-        <w:t>pseudo-</w:t>
-      </w:r>
-      <w:r>
-        <w:rPr>
-          <w:rFonts w:ascii="Verdana" w:hAnsi="Verdana" w:cs="CMR10"/>
-          <w:sz w:val="20"/>
-          <w:szCs w:val="20"/>
-        </w:rPr>
-        <w:t>truth data were not observed, the samples varied widely (as would be expected).</w:t>
+        <w:t xml:space="preserve"> When the pseudo-truth data were not observed, the samples varied widely (as would be expected).</w:t>
       </w:r>
     </w:p>
     <w:p>
@@ -1449,6 +1424,7 @@
     <w:p>
       <w:pPr>
         <w:spacing w:before="120" w:after="0" w:line="240" w:lineRule="auto"/>
+        <w:jc w:val="center"/>
         <w:rPr>
           <w:rFonts w:ascii="Verdana" w:hAnsi="Verdana"/>
           <w:b/>
@@ -1689,7 +1665,7 @@
           <w:sz w:val="20"/>
           <w:szCs w:val="20"/>
         </w:rPr>
-        <w:t xml:space="preserve">lays the groundwork for a better understanding about how real data can be used to reduce uncertainty in an ABMs. This </w:t>
+        <w:t xml:space="preserve">lays the groundwork for a better understanding about how real data can be used to reduce uncertainty in ABMs. This </w:t>
       </w:r>
       <w:r>
         <w:rPr>
@@ -1737,25 +1713,7 @@
           <w:sz w:val="20"/>
           <w:szCs w:val="20"/>
         </w:rPr>
-        <w:t xml:space="preserve">modelling. By utilising these </w:t>
-      </w:r>
-      <w:proofErr w:type="gramStart"/>
-      <w:r>
-        <w:rPr>
-          <w:rFonts w:ascii="Verdana" w:hAnsi="Verdana"/>
-          <w:sz w:val="20"/>
-          <w:szCs w:val="20"/>
-        </w:rPr>
-        <w:t>methods</w:t>
-      </w:r>
-      <w:proofErr w:type="gramEnd"/>
-      <w:r>
-        <w:rPr>
-          <w:rFonts w:ascii="Verdana" w:hAnsi="Verdana"/>
-          <w:sz w:val="20"/>
-          <w:szCs w:val="20"/>
-        </w:rPr>
-        <w:t xml:space="preserve"> we can produce more robust agent based </w:t>
+        <w:t xml:space="preserve">modelling. By utilising these methods we can produce more robust agent based </w:t>
       </w:r>
       <w:r>
         <w:rPr>
@@ -1771,130 +1729,138 @@
           <w:sz w:val="20"/>
           <w:szCs w:val="20"/>
         </w:rPr>
-        <w:t xml:space="preserve">for urban systems </w:t>
-      </w:r>
-      <w:r>
-        <w:rPr>
-          <w:rFonts w:ascii="Verdana" w:hAnsi="Verdana"/>
-          <w:sz w:val="20"/>
-          <w:szCs w:val="20"/>
-        </w:rPr>
-        <w:t xml:space="preserve">that </w:t>
-      </w:r>
-      <w:r>
-        <w:rPr>
-          <w:rFonts w:ascii="Verdana" w:hAnsi="Verdana"/>
-          <w:sz w:val="20"/>
-          <w:szCs w:val="20"/>
-        </w:rPr>
-        <w:t>can be of greater use when making policy decision</w:t>
-      </w:r>
-      <w:r>
-        <w:rPr>
-          <w:rFonts w:ascii="Verdana" w:hAnsi="Verdana"/>
-          <w:sz w:val="20"/>
-          <w:szCs w:val="20"/>
-        </w:rPr>
-        <w:t>s</w:t>
-      </w:r>
-      <w:r>
-        <w:rPr>
-          <w:rFonts w:ascii="Verdana" w:hAnsi="Verdana"/>
-          <w:sz w:val="20"/>
-          <w:szCs w:val="20"/>
-        </w:rPr>
-        <w:t xml:space="preserve">. </w:t>
-      </w:r>
-      <w:r>
-        <w:rPr>
-          <w:rFonts w:ascii="Verdana" w:hAnsi="Verdana"/>
-          <w:sz w:val="20"/>
-          <w:szCs w:val="20"/>
-        </w:rPr>
-        <w:t xml:space="preserve">Working with Improbable has been </w:t>
-      </w:r>
-      <w:r>
-        <w:rPr>
-          <w:rFonts w:ascii="Verdana" w:hAnsi="Verdana"/>
-          <w:sz w:val="20"/>
-          <w:szCs w:val="20"/>
-        </w:rPr>
-        <w:t>mutually</w:t>
-      </w:r>
-      <w:r>
-        <w:rPr>
-          <w:rFonts w:ascii="Verdana" w:hAnsi="Verdana"/>
-          <w:sz w:val="20"/>
-          <w:szCs w:val="20"/>
-        </w:rPr>
-        <w:t xml:space="preserve"> beneficial: the </w:t>
-      </w:r>
-      <w:r>
-        <w:rPr>
-          <w:rFonts w:ascii="Verdana" w:hAnsi="Verdana"/>
-          <w:sz w:val="20"/>
-          <w:szCs w:val="20"/>
-        </w:rPr>
-        <w:t>LIDA team</w:t>
-      </w:r>
-      <w:r>
-        <w:rPr>
-          <w:rFonts w:ascii="Verdana" w:hAnsi="Verdana"/>
-          <w:sz w:val="20"/>
-          <w:szCs w:val="20"/>
-        </w:rPr>
-        <w:t xml:space="preserve"> </w:t>
-      </w:r>
-      <w:r>
-        <w:rPr>
-          <w:rFonts w:ascii="Verdana" w:hAnsi="Verdana"/>
-          <w:sz w:val="20"/>
-          <w:szCs w:val="20"/>
-        </w:rPr>
-        <w:t xml:space="preserve">have </w:t>
-      </w:r>
-      <w:r>
-        <w:rPr>
-          <w:rFonts w:ascii="Verdana" w:hAnsi="Verdana"/>
-          <w:sz w:val="20"/>
-          <w:szCs w:val="20"/>
-        </w:rPr>
-        <w:t xml:space="preserve">gained access to an invaluable probabilistic modelling library, and </w:t>
-      </w:r>
-      <w:r>
-        <w:rPr>
-          <w:rFonts w:ascii="Verdana" w:hAnsi="Verdana"/>
-          <w:sz w:val="20"/>
-          <w:szCs w:val="20"/>
-        </w:rPr>
-        <w:t xml:space="preserve">Improbable have </w:t>
-      </w:r>
-      <w:r>
-        <w:rPr>
-          <w:rFonts w:ascii="Verdana" w:hAnsi="Verdana"/>
-          <w:sz w:val="20"/>
-          <w:szCs w:val="20"/>
-        </w:rPr>
-        <w:t xml:space="preserve">been able to test the library </w:t>
-      </w:r>
-      <w:r>
-        <w:rPr>
-          <w:rFonts w:ascii="Verdana" w:hAnsi="Verdana"/>
-          <w:sz w:val="20"/>
-          <w:szCs w:val="20"/>
-        </w:rPr>
-        <w:t xml:space="preserve">on a real use case </w:t>
-      </w:r>
-      <w:r>
-        <w:rPr>
-          <w:rFonts w:ascii="Verdana" w:hAnsi="Verdana"/>
-          <w:sz w:val="20"/>
-          <w:szCs w:val="20"/>
-        </w:rPr>
-        <w:t>with a</w:t>
+        <w:t>for urban s</w:t>
       </w:r>
       <w:bookmarkStart w:id="0" w:name="_GoBack"/>
       <w:bookmarkEnd w:id="0"/>
+      <w:r>
+        <w:rPr>
+          <w:rFonts w:ascii="Verdana" w:hAnsi="Verdana"/>
+          <w:sz w:val="20"/>
+          <w:szCs w:val="20"/>
+        </w:rPr>
+        <w:t xml:space="preserve">ystems </w:t>
+      </w:r>
+      <w:r>
+        <w:rPr>
+          <w:rFonts w:ascii="Verdana" w:hAnsi="Verdana"/>
+          <w:sz w:val="20"/>
+          <w:szCs w:val="20"/>
+        </w:rPr>
+        <w:t xml:space="preserve">that </w:t>
+      </w:r>
+      <w:r>
+        <w:rPr>
+          <w:rFonts w:ascii="Verdana" w:hAnsi="Verdana"/>
+          <w:sz w:val="20"/>
+          <w:szCs w:val="20"/>
+        </w:rPr>
+        <w:t>can be of greater use when making policy decision</w:t>
+      </w:r>
+      <w:r>
+        <w:rPr>
+          <w:rFonts w:ascii="Verdana" w:hAnsi="Verdana"/>
+          <w:sz w:val="20"/>
+          <w:szCs w:val="20"/>
+        </w:rPr>
+        <w:t>s</w:t>
+      </w:r>
+      <w:r>
+        <w:rPr>
+          <w:rFonts w:ascii="Verdana" w:hAnsi="Verdana"/>
+          <w:sz w:val="20"/>
+          <w:szCs w:val="20"/>
+        </w:rPr>
+        <w:t xml:space="preserve">. </w:t>
+      </w:r>
+      <w:r>
+        <w:rPr>
+          <w:rFonts w:ascii="Verdana" w:hAnsi="Verdana"/>
+          <w:sz w:val="20"/>
+          <w:szCs w:val="20"/>
+        </w:rPr>
+        <w:t xml:space="preserve">Working with Improbable has been </w:t>
+      </w:r>
+      <w:r>
+        <w:rPr>
+          <w:rFonts w:ascii="Verdana" w:hAnsi="Verdana"/>
+          <w:sz w:val="20"/>
+          <w:szCs w:val="20"/>
+        </w:rPr>
+        <w:t>mutually</w:t>
+      </w:r>
+      <w:r>
+        <w:rPr>
+          <w:rFonts w:ascii="Verdana" w:hAnsi="Verdana"/>
+          <w:sz w:val="20"/>
+          <w:szCs w:val="20"/>
+        </w:rPr>
+        <w:t xml:space="preserve"> beneficial: the </w:t>
+      </w:r>
+      <w:r>
+        <w:rPr>
+          <w:rFonts w:ascii="Verdana" w:hAnsi="Verdana"/>
+          <w:sz w:val="20"/>
+          <w:szCs w:val="20"/>
+        </w:rPr>
+        <w:t>LIDA team</w:t>
+      </w:r>
+      <w:r>
+        <w:rPr>
+          <w:rFonts w:ascii="Verdana" w:hAnsi="Verdana"/>
+          <w:sz w:val="20"/>
+          <w:szCs w:val="20"/>
+        </w:rPr>
+        <w:t xml:space="preserve"> </w:t>
+      </w:r>
+      <w:r>
+        <w:rPr>
+          <w:rFonts w:ascii="Verdana" w:hAnsi="Verdana"/>
+          <w:sz w:val="20"/>
+          <w:szCs w:val="20"/>
+        </w:rPr>
+        <w:t xml:space="preserve">have </w:t>
+      </w:r>
+      <w:r>
+        <w:rPr>
+          <w:rFonts w:ascii="Verdana" w:hAnsi="Verdana"/>
+          <w:sz w:val="20"/>
+          <w:szCs w:val="20"/>
+        </w:rPr>
+        <w:t xml:space="preserve">gained access to an invaluable probabilistic modelling library, and </w:t>
+      </w:r>
+      <w:r>
+        <w:rPr>
+          <w:rFonts w:ascii="Verdana" w:hAnsi="Verdana"/>
+          <w:sz w:val="20"/>
+          <w:szCs w:val="20"/>
+        </w:rPr>
+        <w:t xml:space="preserve">Improbable have </w:t>
+      </w:r>
+      <w:r>
+        <w:rPr>
+          <w:rFonts w:ascii="Verdana" w:hAnsi="Verdana"/>
+          <w:sz w:val="20"/>
+          <w:szCs w:val="20"/>
+        </w:rPr>
+        <w:t xml:space="preserve">been able to test the library </w:t>
+      </w:r>
+      <w:r>
+        <w:rPr>
+          <w:rFonts w:ascii="Verdana" w:hAnsi="Verdana"/>
+          <w:sz w:val="20"/>
+          <w:szCs w:val="20"/>
+        </w:rPr>
+        <w:t xml:space="preserve">on a real use case </w:t>
+      </w:r>
+      <w:r>
+        <w:rPr>
+          <w:rFonts w:ascii="Verdana" w:hAnsi="Verdana"/>
+          <w:sz w:val="20"/>
+          <w:szCs w:val="20"/>
+        </w:rPr>
+        <w:t>with a</w:t>
+      </w:r>
       <w:r>
         <w:rPr>
           <w:rFonts w:ascii="Verdana" w:hAnsi="Verdana"/>
@@ -1941,7 +1907,7 @@
 </file>
 
 <file path=word/endnotes.xml><?xml version="1.0" encoding="utf-8"?>
-<w:endnotes xmlns:wpc="http://schemas.microsoft.com/office/word/2010/wordprocessingCanvas" xmlns:cx="http://schemas.microsoft.com/office/drawing/2014/chartex" xmlns:cx1="http://schemas.microsoft.com/office/drawing/2015/9/8/chartex" xmlns:cx2="http://schemas.microsoft.com/office/drawing/2015/10/21/chartex" xmlns:cx3="http://schemas.microsoft.com/office/drawing/2016/5/9/chartex" xmlns:cx4="http://schemas.microsoft.com/office/drawing/2016/5/10/chartex" xmlns:cx5="http://schemas.microsoft.com/office/drawing/2016/5/11/chartex" xmlns:cx6="http://schemas.microsoft.com/office/drawing/2016/5/12/chartex" xmlns:cx7="http://schemas.microsoft.com/office/drawing/2016/5/13/chartex" xmlns:cx8="http://schemas.microsoft.com/office/drawing/2016/5/14/chartex" xmlns:mc="http://schemas.openxmlformats.org/markup-compatibility/2006" xmlns:aink="http://schemas.microsoft.com/office/drawing/2016/ink" xmlns:am3d="http://schemas.microsoft.com/office/drawing/2017/model3d" xmlns:o="urn:schemas-microsoft-com:office:office" xmlns:r="http://schemas.openxmlformats.org/officeDocument/2006/relationships" xmlns:m="http://schemas.openxmlformats.org/officeDocument/2006/math" xmlns:v="urn:schemas-microsoft-com:vml" xmlns:wp14="http://schemas.microsoft.com/office/word/2010/wordprocessingDrawing" xmlns:wp="http://schemas.openxmlformats.org/drawingml/2006/wordprocessingDrawing" xmlns:w10="urn:schemas-microsoft-com:office:word" xmlns:w="http://schemas.openxmlformats.org/wordprocessingml/2006/main" xmlns:w14="http://schemas.microsoft.com/office/word/2010/wordml" xmlns:w15="http://schemas.microsoft.com/office/word/2012/wordml" xmlns:w16cid="http://schemas.microsoft.com/office/word/2016/wordml/cid" xmlns:w16se="http://schemas.microsoft.com/office/word/2015/wordml/symex" xmlns:wpg="http://schemas.microsoft.com/office/word/2010/wordprocessingGroup" xmlns:wpi="http://schemas.microsoft.com/office/word/2010/wordprocessingInk" xmlns:wne="http://schemas.microsoft.com/office/word/2006/wordml" xmlns:wps="http://schemas.microsoft.com/office/word/2010/wordprocessingShape" mc:Ignorable="w14 w15 w16se w16cid wp14">
+<w:endnotes xmlns:wpc="http://schemas.microsoft.com/office/word/2010/wordprocessingCanvas" xmlns:cx="http://schemas.microsoft.com/office/drawing/2014/chartex" xmlns:cx1="http://schemas.microsoft.com/office/drawing/2015/9/8/chartex" xmlns:mc="http://schemas.openxmlformats.org/markup-compatibility/2006" xmlns:o="urn:schemas-microsoft-com:office:office" xmlns:r="http://schemas.openxmlformats.org/officeDocument/2006/relationships" xmlns:m="http://schemas.openxmlformats.org/officeDocument/2006/math" xmlns:v="urn:schemas-microsoft-com:vml" xmlns:wp14="http://schemas.microsoft.com/office/word/2010/wordprocessingDrawing" xmlns:wp="http://schemas.openxmlformats.org/drawingml/2006/wordprocessingDrawing" xmlns:w10="urn:schemas-microsoft-com:office:word" xmlns:w="http://schemas.openxmlformats.org/wordprocessingml/2006/main" xmlns:w14="http://schemas.microsoft.com/office/word/2010/wordml" xmlns:w15="http://schemas.microsoft.com/office/word/2012/wordml" xmlns:w16se="http://schemas.microsoft.com/office/word/2015/wordml/symex" xmlns:wpg="http://schemas.microsoft.com/office/word/2010/wordprocessingGroup" xmlns:wpi="http://schemas.microsoft.com/office/word/2010/wordprocessingInk" xmlns:wne="http://schemas.microsoft.com/office/word/2006/wordml" xmlns:wps="http://schemas.microsoft.com/office/word/2010/wordprocessingShape" mc:Ignorable="w14 w15 w16se wp14">
   <w:endnote w:type="separator" w:id="-1">
     <w:p>
       <w:pPr>
@@ -1966,7 +1932,7 @@
 </file>
 
 <file path=word/footnotes.xml><?xml version="1.0" encoding="utf-8"?>
-<w:footnotes xmlns:wpc="http://schemas.microsoft.com/office/word/2010/wordprocessingCanvas" xmlns:cx="http://schemas.microsoft.com/office/drawing/2014/chartex" xmlns:cx1="http://schemas.microsoft.com/office/drawing/2015/9/8/chartex" xmlns:cx2="http://schemas.microsoft.com/office/drawing/2015/10/21/chartex" xmlns:cx3="http://schemas.microsoft.com/office/drawing/2016/5/9/chartex" xmlns:cx4="http://schemas.microsoft.com/office/drawing/2016/5/10/chartex" xmlns:cx5="http://schemas.microsoft.com/office/drawing/2016/5/11/chartex" xmlns:cx6="http://schemas.microsoft.com/office/drawing/2016/5/12/chartex" xmlns:cx7="http://schemas.microsoft.com/office/drawing/2016/5/13/chartex" xmlns:cx8="http://schemas.microsoft.com/office/drawing/2016/5/14/chartex" xmlns:mc="http://schemas.openxmlformats.org/markup-compatibility/2006" xmlns:aink="http://schemas.microsoft.com/office/drawing/2016/ink" xmlns:am3d="http://schemas.microsoft.com/office/drawing/2017/model3d" xmlns:o="urn:schemas-microsoft-com:office:office" xmlns:r="http://schemas.openxmlformats.org/officeDocument/2006/relationships" xmlns:m="http://schemas.openxmlformats.org/officeDocument/2006/math" xmlns:v="urn:schemas-microsoft-com:vml" xmlns:wp14="http://schemas.microsoft.com/office/word/2010/wordprocessingDrawing" xmlns:wp="http://schemas.openxmlformats.org/drawingml/2006/wordprocessingDrawing" xmlns:w10="urn:schemas-microsoft-com:office:word" xmlns:w="http://schemas.openxmlformats.org/wordprocessingml/2006/main" xmlns:w14="http://schemas.microsoft.com/office/word/2010/wordml" xmlns:w15="http://schemas.microsoft.com/office/word/2012/wordml" xmlns:w16cid="http://schemas.microsoft.com/office/word/2016/wordml/cid" xmlns:w16se="http://schemas.microsoft.com/office/word/2015/wordml/symex" xmlns:wpg="http://schemas.microsoft.com/office/word/2010/wordprocessingGroup" xmlns:wpi="http://schemas.microsoft.com/office/word/2010/wordprocessingInk" xmlns:wne="http://schemas.microsoft.com/office/word/2006/wordml" xmlns:wps="http://schemas.microsoft.com/office/word/2010/wordprocessingShape" mc:Ignorable="w14 w15 w16se w16cid wp14">
+<w:footnotes xmlns:wpc="http://schemas.microsoft.com/office/word/2010/wordprocessingCanvas" xmlns:cx="http://schemas.microsoft.com/office/drawing/2014/chartex" xmlns:cx1="http://schemas.microsoft.com/office/drawing/2015/9/8/chartex" xmlns:mc="http://schemas.openxmlformats.org/markup-compatibility/2006" xmlns:o="urn:schemas-microsoft-com:office:office" xmlns:r="http://schemas.openxmlformats.org/officeDocument/2006/relationships" xmlns:m="http://schemas.openxmlformats.org/officeDocument/2006/math" xmlns:v="urn:schemas-microsoft-com:vml" xmlns:wp14="http://schemas.microsoft.com/office/word/2010/wordprocessingDrawing" xmlns:wp="http://schemas.openxmlformats.org/drawingml/2006/wordprocessingDrawing" xmlns:w10="urn:schemas-microsoft-com:office:word" xmlns:w="http://schemas.openxmlformats.org/wordprocessingml/2006/main" xmlns:w14="http://schemas.microsoft.com/office/word/2010/wordml" xmlns:w15="http://schemas.microsoft.com/office/word/2012/wordml" xmlns:w16se="http://schemas.microsoft.com/office/word/2015/wordml/symex" xmlns:wpg="http://schemas.microsoft.com/office/word/2010/wordprocessingGroup" xmlns:wpi="http://schemas.microsoft.com/office/word/2010/wordprocessingInk" xmlns:wne="http://schemas.microsoft.com/office/word/2006/wordml" xmlns:wps="http://schemas.microsoft.com/office/word/2010/wordprocessingShape" mc:Ignorable="w14 w15 w16se wp14">
   <w:footnote w:type="separator" w:id="-1">
     <w:p>
       <w:pPr>
@@ -1991,7 +1957,7 @@
 </file>
 
 <file path=word/header1.xml><?xml version="1.0" encoding="utf-8"?>
-<w:hdr xmlns:wpc="http://schemas.microsoft.com/office/word/2010/wordprocessingCanvas" xmlns:cx="http://schemas.microsoft.com/office/drawing/2014/chartex" xmlns:cx1="http://schemas.microsoft.com/office/drawing/2015/9/8/chartex" xmlns:cx2="http://schemas.microsoft.com/office/drawing/2015/10/21/chartex" xmlns:cx3="http://schemas.microsoft.com/office/drawing/2016/5/9/chartex" xmlns:cx4="http://schemas.microsoft.com/office/drawing/2016/5/10/chartex" xmlns:cx5="http://schemas.microsoft.com/office/drawing/2016/5/11/chartex" xmlns:cx6="http://schemas.microsoft.com/office/drawing/2016/5/12/chartex" xmlns:cx7="http://schemas.microsoft.com/office/drawing/2016/5/13/chartex" xmlns:cx8="http://schemas.microsoft.com/office/drawing/2016/5/14/chartex" xmlns:mc="http://schemas.openxmlformats.org/markup-compatibility/2006" xmlns:aink="http://schemas.microsoft.com/office/drawing/2016/ink" xmlns:am3d="http://schemas.microsoft.com/office/drawing/2017/model3d" xmlns:o="urn:schemas-microsoft-com:office:office" xmlns:r="http://schemas.openxmlformats.org/officeDocument/2006/relationships" xmlns:m="http://schemas.openxmlformats.org/officeDocument/2006/math" xmlns:v="urn:schemas-microsoft-com:vml" xmlns:wp14="http://schemas.microsoft.com/office/word/2010/wordprocessingDrawing" xmlns:wp="http://schemas.openxmlformats.org/drawingml/2006/wordprocessingDrawing" xmlns:w10="urn:schemas-microsoft-com:office:word" xmlns:w="http://schemas.openxmlformats.org/wordprocessingml/2006/main" xmlns:w14="http://schemas.microsoft.com/office/word/2010/wordml" xmlns:w15="http://schemas.microsoft.com/office/word/2012/wordml" xmlns:w16cid="http://schemas.microsoft.com/office/word/2016/wordml/cid" xmlns:w16se="http://schemas.microsoft.com/office/word/2015/wordml/symex" xmlns:wpg="http://schemas.microsoft.com/office/word/2010/wordprocessingGroup" xmlns:wpi="http://schemas.microsoft.com/office/word/2010/wordprocessingInk" xmlns:wne="http://schemas.microsoft.com/office/word/2006/wordml" xmlns:wps="http://schemas.microsoft.com/office/word/2010/wordprocessingShape" mc:Ignorable="w14 w15 w16se w16cid wp14">
+<w:hdr xmlns:wpc="http://schemas.microsoft.com/office/word/2010/wordprocessingCanvas" xmlns:cx="http://schemas.microsoft.com/office/drawing/2014/chartex" xmlns:cx1="http://schemas.microsoft.com/office/drawing/2015/9/8/chartex" xmlns:mc="http://schemas.openxmlformats.org/markup-compatibility/2006" xmlns:o="urn:schemas-microsoft-com:office:office" xmlns:r="http://schemas.openxmlformats.org/officeDocument/2006/relationships" xmlns:m="http://schemas.openxmlformats.org/officeDocument/2006/math" xmlns:v="urn:schemas-microsoft-com:vml" xmlns:wp14="http://schemas.microsoft.com/office/word/2010/wordprocessingDrawing" xmlns:wp="http://schemas.openxmlformats.org/drawingml/2006/wordprocessingDrawing" xmlns:w10="urn:schemas-microsoft-com:office:word" xmlns:w="http://schemas.openxmlformats.org/wordprocessingml/2006/main" xmlns:w14="http://schemas.microsoft.com/office/word/2010/wordml" xmlns:w15="http://schemas.microsoft.com/office/word/2012/wordml" xmlns:w16se="http://schemas.microsoft.com/office/word/2015/wordml/symex" xmlns:wpg="http://schemas.microsoft.com/office/word/2010/wordprocessingGroup" xmlns:wpi="http://schemas.microsoft.com/office/word/2010/wordprocessingInk" xmlns:wne="http://schemas.microsoft.com/office/word/2006/wordml" xmlns:wps="http://schemas.microsoft.com/office/word/2010/wordprocessingShape" mc:Ignorable="w14 w15 w16se wp14">
   <w:p>
     <w:pPr>
       <w:pStyle w:val="Header"/>
@@ -2262,7 +2228,7 @@
 </file>
 
 <file path=word/numbering.xml><?xml version="1.0" encoding="utf-8"?>
-<w:numbering xmlns:wpc="http://schemas.microsoft.com/office/word/2010/wordprocessingCanvas" xmlns:cx="http://schemas.microsoft.com/office/drawing/2014/chartex" xmlns:cx1="http://schemas.microsoft.com/office/drawing/2015/9/8/chartex" xmlns:cx2="http://schemas.microsoft.com/office/drawing/2015/10/21/chartex" xmlns:cx3="http://schemas.microsoft.com/office/drawing/2016/5/9/chartex" xmlns:cx4="http://schemas.microsoft.com/office/drawing/2016/5/10/chartex" xmlns:cx5="http://schemas.microsoft.com/office/drawing/2016/5/11/chartex" xmlns:cx6="http://schemas.microsoft.com/office/drawing/2016/5/12/chartex" xmlns:cx7="http://schemas.microsoft.com/office/drawing/2016/5/13/chartex" xmlns:cx8="http://schemas.microsoft.com/office/drawing/2016/5/14/chartex" xmlns:mc="http://schemas.openxmlformats.org/markup-compatibility/2006" xmlns:aink="http://schemas.microsoft.com/office/drawing/2016/ink" xmlns:am3d="http://schemas.microsoft.com/office/drawing/2017/model3d" xmlns:o="urn:schemas-microsoft-com:office:office" xmlns:r="http://schemas.openxmlformats.org/officeDocument/2006/relationships" xmlns:m="http://schemas.openxmlformats.org/officeDocument/2006/math" xmlns:v="urn:schemas-microsoft-com:vml" xmlns:wp14="http://schemas.microsoft.com/office/word/2010/wordprocessingDrawing" xmlns:wp="http://schemas.openxmlformats.org/drawingml/2006/wordprocessingDrawing" xmlns:w10="urn:schemas-microsoft-com:office:word" xmlns:w="http://schemas.openxmlformats.org/wordprocessingml/2006/main" xmlns:w14="http://schemas.microsoft.com/office/word/2010/wordml" xmlns:w15="http://schemas.microsoft.com/office/word/2012/wordml" xmlns:w16cid="http://schemas.microsoft.com/office/word/2016/wordml/cid" xmlns:w16se="http://schemas.microsoft.com/office/word/2015/wordml/symex" xmlns:wpg="http://schemas.microsoft.com/office/word/2010/wordprocessingGroup" xmlns:wpi="http://schemas.microsoft.com/office/word/2010/wordprocessingInk" xmlns:wne="http://schemas.microsoft.com/office/word/2006/wordml" xmlns:wps="http://schemas.microsoft.com/office/word/2010/wordprocessingShape" mc:Ignorable="w14 w15 w16se w16cid wp14">
+<w:numbering xmlns:wpc="http://schemas.microsoft.com/office/word/2010/wordprocessingCanvas" xmlns:cx="http://schemas.microsoft.com/office/drawing/2014/chartex" xmlns:cx1="http://schemas.microsoft.com/office/drawing/2015/9/8/chartex" xmlns:mc="http://schemas.openxmlformats.org/markup-compatibility/2006" xmlns:o="urn:schemas-microsoft-com:office:office" xmlns:r="http://schemas.openxmlformats.org/officeDocument/2006/relationships" xmlns:m="http://schemas.openxmlformats.org/officeDocument/2006/math" xmlns:v="urn:schemas-microsoft-com:vml" xmlns:wp14="http://schemas.microsoft.com/office/word/2010/wordprocessingDrawing" xmlns:wp="http://schemas.openxmlformats.org/drawingml/2006/wordprocessingDrawing" xmlns:w10="urn:schemas-microsoft-com:office:word" xmlns:w="http://schemas.openxmlformats.org/wordprocessingml/2006/main" xmlns:w14="http://schemas.microsoft.com/office/word/2010/wordml" xmlns:w15="http://schemas.microsoft.com/office/word/2012/wordml" xmlns:w16se="http://schemas.microsoft.com/office/word/2015/wordml/symex" xmlns:wpg="http://schemas.microsoft.com/office/word/2010/wordprocessingGroup" xmlns:wpi="http://schemas.microsoft.com/office/word/2010/wordprocessingInk" xmlns:wne="http://schemas.microsoft.com/office/word/2006/wordml" xmlns:wps="http://schemas.microsoft.com/office/word/2010/wordprocessingShape" mc:Ignorable="w14 w15 w16se wp14">
   <w:abstractNum w:abstractNumId="0" w15:restartNumberingAfterBreak="0">
     <w:nsid w:val="23AB1A6A"/>
     <w:multiLevelType w:val="hybridMultilevel"/>
@@ -2359,7 +2325,7 @@
 </file>
 
 <file path=word/styles.xml><?xml version="1.0" encoding="utf-8"?>
-<w:styles xmlns:mc="http://schemas.openxmlformats.org/markup-compatibility/2006" xmlns:r="http://schemas.openxmlformats.org/officeDocument/2006/relationships" xmlns:w="http://schemas.openxmlformats.org/wordprocessingml/2006/main" xmlns:w14="http://schemas.microsoft.com/office/word/2010/wordml" xmlns:w15="http://schemas.microsoft.com/office/word/2012/wordml" xmlns:w16cid="http://schemas.microsoft.com/office/word/2016/wordml/cid" xmlns:w16se="http://schemas.microsoft.com/office/word/2015/wordml/symex" mc:Ignorable="w14 w15 w16se w16cid">
+<w:styles xmlns:mc="http://schemas.openxmlformats.org/markup-compatibility/2006" xmlns:r="http://schemas.openxmlformats.org/officeDocument/2006/relationships" xmlns:w="http://schemas.openxmlformats.org/wordprocessingml/2006/main" xmlns:w14="http://schemas.microsoft.com/office/word/2010/wordml" xmlns:w15="http://schemas.microsoft.com/office/word/2012/wordml" xmlns:w16se="http://schemas.microsoft.com/office/word/2015/wordml/symex" mc:Ignorable="w14 w15 w16se">
   <w:docDefaults>
     <w:rPrDefault>
       <w:rPr>
@@ -2375,7 +2341,7 @@
       </w:pPr>
     </w:pPrDefault>
   </w:docDefaults>
-  <w:latentStyles w:defLockedState="0" w:defUIPriority="99" w:defSemiHidden="0" w:defUnhideWhenUsed="0" w:defQFormat="0" w:count="375">
+  <w:latentStyles w:defLockedState="0" w:defUIPriority="99" w:defSemiHidden="0" w:defUnhideWhenUsed="0" w:defQFormat="0" w:count="371">
     <w:lsdException w:name="Normal" w:uiPriority="0" w:qFormat="1"/>
     <w:lsdException w:name="heading 1" w:uiPriority="9" w:qFormat="1"/>
     <w:lsdException w:name="heading 2" w:semiHidden="1" w:uiPriority="9" w:unhideWhenUsed="1" w:qFormat="1"/>
@@ -2747,10 +2713,6 @@
     <w:lsdException w:name="List Table 5 Dark Accent 6" w:uiPriority="50"/>
     <w:lsdException w:name="List Table 6 Colorful Accent 6" w:uiPriority="51"/>
     <w:lsdException w:name="List Table 7 Colorful Accent 6" w:uiPriority="52"/>
-    <w:lsdException w:name="Mention" w:semiHidden="1" w:unhideWhenUsed="1"/>
-    <w:lsdException w:name="Smart Hyperlink" w:semiHidden="1" w:unhideWhenUsed="1"/>
-    <w:lsdException w:name="Hashtag" w:semiHidden="1" w:unhideWhenUsed="1"/>
-    <w:lsdException w:name="Unresolved Mention" w:semiHidden="1" w:unhideWhenUsed="1"/>
   </w:latentStyles>
   <w:style w:type="paragraph" w:default="1" w:styleId="Normal">
     <w:name w:val="Normal"/>

</xml_diff>